<commit_message>
kack zwischenbericht formatiert und zusammen geflickt TODO: querverweise, literaturverzeichnis, requirements kack
</commit_message>
<xml_diff>
--- a/Documentation/changes_by_flo_from_page_30_to_end.docx
+++ b/Documentation/changes_by_flo_from_page_30_to_end.docx
@@ -40,20 +40,13 @@
           <w:b/>
           <w:color w:val="FF0000"/>
         </w:rPr>
-        <w:instrText xml:space="preserve"> REF _Ref431982099 \h </w:instrText>
+        <w:instrText xml:space="preserve"> REF _Ref431982099 \h  \* MERGEFORMAT </w:instrText>
       </w:r>
       <w:r>
         <w:rPr>
           <w:b/>
           <w:color w:val="FF0000"/>
         </w:rPr>
-      </w:r>
-      <w:r>
-        <w:rPr>
-          <w:b/>
-          <w:color w:val="FF0000"/>
-        </w:rPr>
-        <w:instrText xml:space="preserve"> \* MERGEFORMAT </w:instrText>
       </w:r>
       <w:r>
         <w:rPr>
@@ -398,12 +391,11 @@
       <w:r>
         <w:t xml:space="preserve"> Domaine Model</w:t>
       </w:r>
+      <w:bookmarkStart w:id="4" w:name="_GoBack"/>
       <w:bookmarkEnd w:id="2"/>
       <w:bookmarkEnd w:id="3"/>
-    </w:p>
-    <w:p/>
-    <w:p/>
-    <w:p/>
+      <w:bookmarkEnd w:id="4"/>
+    </w:p>
     <w:p>
       <w:pPr>
         <w:rPr>
@@ -413,7 +405,7 @@
           <w:szCs w:val="26"/>
         </w:rPr>
       </w:pPr>
-      <w:bookmarkStart w:id="4" w:name="_Toc432066840"/>
+      <w:bookmarkStart w:id="5" w:name="_Toc432066840"/>
       <w:r>
         <w:br w:type="page"/>
       </w:r>
@@ -448,7 +440,7 @@
       <w:r>
         <w:t>Signal</w:t>
       </w:r>
-      <w:bookmarkEnd w:id="4"/>
+      <w:bookmarkEnd w:id="5"/>
       <w:r>
         <w:t xml:space="preserve"> </w:t>
       </w:r>
@@ -464,11 +456,11 @@
       <w:pPr>
         <w:pStyle w:val="berschrift3"/>
       </w:pPr>
-      <w:bookmarkStart w:id="5" w:name="_Toc432066841"/>
+      <w:bookmarkStart w:id="6" w:name="_Toc432066841"/>
       <w:r>
         <w:t>Why SUMD</w:t>
       </w:r>
-      <w:bookmarkEnd w:id="5"/>
+      <w:bookmarkEnd w:id="6"/>
     </w:p>
     <w:p/>
     <w:p>
@@ -496,7 +488,7 @@
       <w:r>
         <w:t xml:space="preserve"> </w:t>
       </w:r>
-      <w:bookmarkStart w:id="6" w:name="_Toc432066842"/>
+      <w:bookmarkStart w:id="7" w:name="_Toc432066842"/>
     </w:p>
     <w:p>
       <w:pPr>
@@ -505,7 +497,7 @@
       <w:r>
         <w:t>Definition</w:t>
       </w:r>
-      <w:bookmarkEnd w:id="6"/>
+      <w:bookmarkEnd w:id="7"/>
     </w:p>
     <w:p/>
     <w:p>
@@ -549,11 +541,11 @@
       <w:pPr>
         <w:pStyle w:val="berschrift3"/>
       </w:pPr>
-      <w:bookmarkStart w:id="7" w:name="_Toc432066843"/>
+      <w:bookmarkStart w:id="8" w:name="_Toc432066843"/>
       <w:r>
         <w:t>Time Requirements</w:t>
       </w:r>
-      <w:bookmarkEnd w:id="7"/>
+      <w:bookmarkEnd w:id="8"/>
     </w:p>
     <w:p/>
     <w:p>
@@ -604,7 +596,7 @@
       <w:pPr>
         <w:pStyle w:val="berschrift3"/>
       </w:pPr>
-      <w:bookmarkStart w:id="8" w:name="_Toc432066844"/>
+      <w:bookmarkStart w:id="9" w:name="_Toc432066844"/>
       <w:r>
         <w:t xml:space="preserve">Structure of a </w:t>
       </w:r>
@@ -616,7 +608,7 @@
       <w:r>
         <w:t>- SUMD frame</w:t>
       </w:r>
-      <w:bookmarkEnd w:id="8"/>
+      <w:bookmarkEnd w:id="9"/>
     </w:p>
     <w:p/>
     <w:p>
@@ -658,7 +650,7 @@
       <w:pPr>
         <w:pStyle w:val="berschrift3"/>
       </w:pPr>
-      <w:bookmarkStart w:id="9" w:name="_Toc432066845"/>
+      <w:bookmarkStart w:id="10" w:name="_Toc432066845"/>
       <w:proofErr w:type="spellStart"/>
       <w:r>
         <w:t>SUMD_Header</w:t>
@@ -667,7 +659,7 @@
       <w:r>
         <w:t xml:space="preserve"> section description</w:t>
       </w:r>
-      <w:bookmarkEnd w:id="9"/>
+      <w:bookmarkEnd w:id="10"/>
     </w:p>
     <w:p/>
     <w:p>
@@ -842,12 +834,12 @@
       <w:pPr>
         <w:pStyle w:val="berschrift3"/>
       </w:pPr>
-      <w:bookmarkStart w:id="10" w:name="_Toc432066846"/>
+      <w:bookmarkStart w:id="11" w:name="_Toc432066846"/>
       <w:r>
         <w:lastRenderedPageBreak/>
         <w:t>SUMD Data section description</w:t>
       </w:r>
-      <w:bookmarkEnd w:id="10"/>
+      <w:bookmarkEnd w:id="11"/>
     </w:p>
     <w:p/>
     <w:p>
@@ -885,11 +877,11 @@
       <w:pPr>
         <w:pStyle w:val="berschrift3"/>
       </w:pPr>
-      <w:bookmarkStart w:id="11" w:name="_Toc432066847"/>
+      <w:bookmarkStart w:id="12" w:name="_Toc432066847"/>
       <w:r>
         <w:t>SUMD_CRC section description</w:t>
       </w:r>
-      <w:bookmarkEnd w:id="11"/>
+      <w:bookmarkEnd w:id="12"/>
     </w:p>
     <w:p/>
     <w:p>
@@ -934,11 +926,11 @@
       <w:pPr>
         <w:pStyle w:val="berschrift3"/>
       </w:pPr>
-      <w:bookmarkStart w:id="12" w:name="_Toc432066848"/>
+      <w:bookmarkStart w:id="13" w:name="_Toc432066848"/>
       <w:r>
         <w:t>Channel data interpretation</w:t>
       </w:r>
-      <w:bookmarkEnd w:id="12"/>
+      <w:bookmarkEnd w:id="13"/>
     </w:p>
     <w:p/>
     <w:p>
@@ -999,12 +991,12 @@
       <w:pPr>
         <w:pStyle w:val="berschrift2"/>
       </w:pPr>
-      <w:bookmarkStart w:id="13" w:name="_Toc432066849"/>
+      <w:bookmarkStart w:id="14" w:name="_Toc432066849"/>
       <w:r>
         <w:lastRenderedPageBreak/>
         <w:t>Implementation of the SUMD Parsing</w:t>
       </w:r>
-      <w:bookmarkEnd w:id="13"/>
+      <w:bookmarkEnd w:id="14"/>
     </w:p>
     <w:p/>
     <w:p>
@@ -1067,11 +1059,11 @@
       <w:pPr>
         <w:pStyle w:val="berschrift3"/>
       </w:pPr>
-      <w:bookmarkStart w:id="14" w:name="_Toc432066850"/>
+      <w:bookmarkStart w:id="15" w:name="_Toc432066850"/>
       <w:r>
         <w:t>Saving raw SUMD-Frame Bytes from the UART</w:t>
       </w:r>
-      <w:bookmarkEnd w:id="14"/>
+      <w:bookmarkEnd w:id="15"/>
     </w:p>
     <w:p/>
     <w:p>
@@ -1109,11 +1101,11 @@
       <w:pPr>
         <w:pStyle w:val="berschrift3"/>
       </w:pPr>
-      <w:bookmarkStart w:id="15" w:name="_Toc432066851"/>
+      <w:bookmarkStart w:id="16" w:name="_Toc432066851"/>
       <w:r>
         <w:t>Interpreting the received SUMD-Frame</w:t>
       </w:r>
-      <w:bookmarkEnd w:id="15"/>
+      <w:bookmarkEnd w:id="16"/>
     </w:p>
     <w:p/>
     <w:p>
@@ -1142,16 +1134,6 @@
       <w:proofErr w:type="spellEnd"/>
       <w:r>
         <w:t xml:space="preserve"> including all additional Data of the SUMD-Frame.</w:t>
-      </w:r>
-    </w:p>
-    <w:p>
-      <w:r>
-        <w:tab/>
-      </w:r>
-    </w:p>
-    <w:p>
-      <w:r>
-        <w:tab/>
       </w:r>
     </w:p>
     <w:p>
@@ -1161,7 +1143,7 @@
           <w:color w:val="243F60" w:themeColor="accent1" w:themeShade="7F"/>
         </w:rPr>
       </w:pPr>
-      <w:bookmarkStart w:id="16" w:name="_Toc432066852"/>
+      <w:bookmarkStart w:id="17" w:name="_Toc432066852"/>
       <w:r>
         <w:br w:type="page"/>
       </w:r>
@@ -1174,7 +1156,7 @@
         <w:lastRenderedPageBreak/>
         <w:t>UART Driver</w:t>
       </w:r>
-      <w:bookmarkEnd w:id="16"/>
+      <w:bookmarkEnd w:id="17"/>
     </w:p>
     <w:p/>
     <w:p>
@@ -1208,11 +1190,11 @@
       <w:pPr>
         <w:pStyle w:val="berschrift3"/>
       </w:pPr>
-      <w:bookmarkStart w:id="17" w:name="_Toc432066853"/>
+      <w:bookmarkStart w:id="18" w:name="_Toc432066853"/>
       <w:r>
         <w:t>SUMD-Frame-high</w:t>
       </w:r>
-      <w:bookmarkEnd w:id="17"/>
+      <w:bookmarkEnd w:id="18"/>
     </w:p>
     <w:p/>
     <w:p>
@@ -1265,7 +1247,7 @@
       <w:pPr>
         <w:pStyle w:val="Beschriftung"/>
       </w:pPr>
-      <w:bookmarkStart w:id="18" w:name="_Toc431984334"/>
+      <w:bookmarkStart w:id="19" w:name="_Toc431984334"/>
       <w:proofErr w:type="spellStart"/>
       <w:r>
         <w:t>Abbildung</w:t>
@@ -1298,7 +1280,7 @@
       <w:r>
         <w:t xml:space="preserve"> SUMD-Frame-high</w:t>
       </w:r>
-      <w:bookmarkEnd w:id="18"/>
+      <w:bookmarkEnd w:id="19"/>
     </w:p>
     <w:p/>
     <w:p>
@@ -1309,7 +1291,7 @@
           <w:color w:val="243F60" w:themeColor="accent1" w:themeShade="7F"/>
         </w:rPr>
       </w:pPr>
-      <w:bookmarkStart w:id="19" w:name="_Toc432066854"/>
+      <w:bookmarkStart w:id="20" w:name="_Toc432066854"/>
       <w:r>
         <w:br w:type="page"/>
       </w:r>
@@ -1322,14 +1304,14 @@
         <w:lastRenderedPageBreak/>
         <w:t>SUMD-Frame-low</w:t>
       </w:r>
-      <w:bookmarkEnd w:id="19"/>
+      <w:bookmarkEnd w:id="20"/>
     </w:p>
     <w:p/>
     <w:p>
       <w:pPr>
         <w:keepNext/>
       </w:pPr>
-      <w:bookmarkStart w:id="20" w:name="_Toc431978097"/>
+      <w:bookmarkStart w:id="21" w:name="_Toc431978097"/>
       <w:r>
         <w:rPr>
           <w:noProof/>
@@ -1371,13 +1353,13 @@
           </wp:inline>
         </w:drawing>
       </w:r>
-      <w:bookmarkEnd w:id="20"/>
+      <w:bookmarkEnd w:id="21"/>
     </w:p>
     <w:p>
       <w:pPr>
         <w:pStyle w:val="Beschriftung"/>
       </w:pPr>
-      <w:bookmarkStart w:id="21" w:name="_Toc431984335"/>
+      <w:bookmarkStart w:id="22" w:name="_Toc431984335"/>
       <w:proofErr w:type="spellStart"/>
       <w:r>
         <w:t>Abbildung</w:t>
@@ -1410,7 +1392,7 @@
       <w:r>
         <w:t xml:space="preserve"> SUMD-Frame-Low</w:t>
       </w:r>
-      <w:bookmarkEnd w:id="21"/>
+      <w:bookmarkEnd w:id="22"/>
     </w:p>
     <w:p>
       <w:r>
@@ -1421,12 +1403,12 @@
       <w:pPr>
         <w:pStyle w:val="berschrift2"/>
       </w:pPr>
-      <w:bookmarkStart w:id="22" w:name="_Toc432066855"/>
+      <w:bookmarkStart w:id="23" w:name="_Toc432066855"/>
       <w:r>
         <w:lastRenderedPageBreak/>
         <w:t>Second Flight Test</w:t>
       </w:r>
-      <w:bookmarkEnd w:id="22"/>
+      <w:bookmarkEnd w:id="23"/>
       <w:r>
         <w:t xml:space="preserve"> </w:t>
       </w:r>
@@ -1436,11 +1418,11 @@
       <w:pPr>
         <w:pStyle w:val="berschrift3"/>
       </w:pPr>
-      <w:bookmarkStart w:id="23" w:name="_Toc432066856"/>
+      <w:bookmarkStart w:id="24" w:name="_Toc432066856"/>
       <w:r>
         <w:t>Organisation</w:t>
       </w:r>
-      <w:bookmarkEnd w:id="23"/>
+      <w:bookmarkEnd w:id="24"/>
     </w:p>
     <w:p/>
     <w:p>
@@ -1461,11 +1443,11 @@
       <w:pPr>
         <w:pStyle w:val="berschrift3"/>
       </w:pPr>
-      <w:bookmarkStart w:id="24" w:name="_Toc432066857"/>
+      <w:bookmarkStart w:id="25" w:name="_Toc432066857"/>
       <w:r>
         <w:t>Changes at the X-Copter since the last Flight test</w:t>
       </w:r>
-      <w:bookmarkEnd w:id="24"/>
+      <w:bookmarkEnd w:id="25"/>
     </w:p>
     <w:p/>
     <w:p>
@@ -1483,11 +1465,11 @@
       <w:pPr>
         <w:pStyle w:val="berschrift3"/>
       </w:pPr>
-      <w:bookmarkStart w:id="25" w:name="_Toc432066858"/>
+      <w:bookmarkStart w:id="26" w:name="_Toc432066858"/>
       <w:r>
         <w:t>Attempt 1</w:t>
       </w:r>
-      <w:bookmarkEnd w:id="25"/>
+      <w:bookmarkEnd w:id="26"/>
     </w:p>
     <w:p/>
     <w:p>
@@ -1500,11 +1482,11 @@
       <w:pPr>
         <w:pStyle w:val="berschrift3"/>
       </w:pPr>
-      <w:bookmarkStart w:id="26" w:name="_Toc432066859"/>
+      <w:bookmarkStart w:id="27" w:name="_Toc432066859"/>
       <w:r>
         <w:t>Conclusion</w:t>
       </w:r>
-      <w:bookmarkEnd w:id="26"/>
+      <w:bookmarkEnd w:id="27"/>
     </w:p>
     <w:p/>
     <w:p>
@@ -1529,7 +1511,7 @@
           <w:lang w:val="en-US"/>
         </w:rPr>
       </w:pPr>
-      <w:bookmarkStart w:id="27" w:name="_Toc432066860"/>
+      <w:bookmarkStart w:id="28" w:name="_Toc432066860"/>
       <w:r>
         <w:rPr>
           <w:lang w:val="en-US"/>
@@ -1537,7 +1519,7 @@
         <w:lastRenderedPageBreak/>
         <w:t>PID Regulator</w:t>
       </w:r>
-      <w:bookmarkEnd w:id="27"/>
+      <w:bookmarkEnd w:id="28"/>
     </w:p>
     <w:p/>
     <w:p>
@@ -1563,12 +1545,7 @@
       </w:r>
       <w:proofErr w:type="gramStart"/>
       <w:r>
-        <w:t>th</w:t>
-      </w:r>
-      <w:bookmarkStart w:id="28" w:name="_GoBack"/>
-      <w:bookmarkEnd w:id="28"/>
-      <w:r>
-        <w:t>e</w:t>
+        <w:t>the</w:t>
       </w:r>
       <w:proofErr w:type="gramEnd"/>
       <w:r>
@@ -1975,20 +1952,15 @@
     </w:p>
     <w:p>
       <w:pPr>
-        <w:ind w:left="360"/>
-      </w:pPr>
-    </w:p>
-    <w:p>
-      <w:pPr>
         <w:pStyle w:val="berschrift1"/>
       </w:pPr>
       <w:bookmarkStart w:id="33" w:name="_Toc432066864"/>
       <w:r>
+        <w:lastRenderedPageBreak/>
         <w:t>Lessons Learned</w:t>
       </w:r>
       <w:bookmarkEnd w:id="33"/>
     </w:p>
-    <w:p/>
     <w:p/>
     <w:p>
       <w:pPr>

</xml_diff>